<commit_message>
Added Survival Analysis to web resume
</commit_message>
<xml_diff>
--- a/resume/Josiah Davis Resume 2.docx
+++ b/resume/Josiah Davis Resume 2.docx
@@ -1909,7 +1909,15 @@
                 <w:b/>
                 <w:sz w:val="24"/>
               </w:rPr>
-              <w:t xml:space="preserve">Statistics: </w:t>
+              <w:t>Statistics</w:t>
+            </w:r>
+            <w:r>
+              <w:rPr>
+                <w:rFonts w:ascii="Tahoma" w:hAnsi="Tahoma" w:cs="Tahoma"/>
+                <w:b/>
+                <w:sz w:val="24"/>
+              </w:rPr>
+              <w:t xml:space="preserve"> </w:t>
             </w:r>
           </w:p>
           <w:p>
@@ -1932,7 +1940,35 @@
                 <w:rFonts w:ascii="Tahoma" w:hAnsi="Tahoma" w:cs="Tahoma"/>
                 <w:sz w:val="18"/>
               </w:rPr>
-              <w:t xml:space="preserve">, Probability Distributions, Bootstrapping, </w:t>
+              <w:t>, Probability Distributions, Bootstrapping,</w:t>
+            </w:r>
+            <w:r>
+              <w:rPr>
+                <w:rFonts w:ascii="Tahoma" w:hAnsi="Tahoma" w:cs="Tahoma"/>
+                <w:sz w:val="18"/>
+              </w:rPr>
+              <w:t xml:space="preserve"> </w:t>
+            </w:r>
+            <w:r>
+              <w:rPr>
+                <w:rFonts w:ascii="Tahoma" w:hAnsi="Tahoma" w:cs="Tahoma"/>
+                <w:sz w:val="18"/>
+              </w:rPr>
+              <w:t>Naïve Bayes Classification</w:t>
+            </w:r>
+            <w:r>
+              <w:rPr>
+                <w:rFonts w:ascii="Tahoma" w:hAnsi="Tahoma" w:cs="Tahoma"/>
+                <w:sz w:val="18"/>
+              </w:rPr>
+              <w:t>,</w:t>
+            </w:r>
+            <w:r>
+              <w:rPr>
+                <w:rFonts w:ascii="Tahoma" w:hAnsi="Tahoma" w:cs="Tahoma"/>
+                <w:sz w:val="18"/>
+              </w:rPr>
+              <w:t xml:space="preserve"> </w:t>
             </w:r>
             <w:r>
               <w:rPr>
@@ -1976,6 +2012,8 @@
               </w:rPr>
               <w:t>.</w:t>
             </w:r>
+            <w:bookmarkStart w:id="0" w:name="_GoBack"/>
+            <w:bookmarkEnd w:id="0"/>
           </w:p>
           <w:p>
             <w:pPr>
@@ -1992,7 +2030,15 @@
                 <w:b/>
                 <w:sz w:val="24"/>
               </w:rPr>
-              <w:t xml:space="preserve">Machine Learning: </w:t>
+              <w:t>Machine Learning</w:t>
+            </w:r>
+            <w:r>
+              <w:rPr>
+                <w:rFonts w:ascii="Tahoma" w:hAnsi="Tahoma" w:cs="Tahoma"/>
+                <w:b/>
+                <w:sz w:val="24"/>
+              </w:rPr>
+              <w:t xml:space="preserve"> </w:t>
             </w:r>
           </w:p>
           <w:p>
@@ -2023,20 +2069,6 @@
                 <w:rFonts w:ascii="Tahoma" w:hAnsi="Tahoma" w:cs="Tahoma"/>
                 <w:sz w:val="18"/>
               </w:rPr>
-              <w:t>Naïve Bayes Classification</w:t>
-            </w:r>
-            <w:r>
-              <w:rPr>
-                <w:rFonts w:ascii="Tahoma" w:hAnsi="Tahoma" w:cs="Tahoma"/>
-                <w:sz w:val="18"/>
-              </w:rPr>
-              <w:t xml:space="preserve">, </w:t>
-            </w:r>
-            <w:r>
-              <w:rPr>
-                <w:rFonts w:ascii="Tahoma" w:hAnsi="Tahoma" w:cs="Tahoma"/>
-                <w:sz w:val="18"/>
-              </w:rPr>
               <w:t xml:space="preserve">Classification </w:t>
             </w:r>
             <w:r>
@@ -2072,7 +2104,21 @@
                 <w:rFonts w:ascii="Tahoma" w:hAnsi="Tahoma" w:cs="Tahoma"/>
                 <w:sz w:val="18"/>
               </w:rPr>
-              <w:t>, Cross-Validation.</w:t>
+              <w:t>,</w:t>
+            </w:r>
+            <w:r>
+              <w:rPr>
+                <w:rFonts w:ascii="Tahoma" w:hAnsi="Tahoma" w:cs="Tahoma"/>
+                <w:sz w:val="18"/>
+              </w:rPr>
+              <w:t xml:space="preserve"> K-nearest neighbors,</w:t>
+            </w:r>
+            <w:r>
+              <w:rPr>
+                <w:rFonts w:ascii="Tahoma" w:hAnsi="Tahoma" w:cs="Tahoma"/>
+                <w:sz w:val="18"/>
+              </w:rPr>
+              <w:t xml:space="preserve"> Cross-Validation.</w:t>
             </w:r>
           </w:p>
         </w:tc>
@@ -2097,14 +2143,6 @@
               </w:rPr>
               <w:t>Python</w:t>
             </w:r>
-            <w:r>
-              <w:rPr>
-                <w:rFonts w:ascii="Tahoma" w:hAnsi="Tahoma" w:cs="Tahoma"/>
-                <w:b/>
-                <w:sz w:val="24"/>
-              </w:rPr>
-              <w:t xml:space="preserve">: </w:t>
-            </w:r>
           </w:p>
           <w:p>
             <w:pPr>
@@ -2271,7 +2309,15 @@
                 <w:b/>
                 <w:sz w:val="24"/>
               </w:rPr>
-              <w:t xml:space="preserve">R: </w:t>
+              <w:t>R</w:t>
+            </w:r>
+            <w:r>
+              <w:rPr>
+                <w:rFonts w:ascii="Tahoma" w:hAnsi="Tahoma" w:cs="Tahoma"/>
+                <w:b/>
+                <w:sz w:val="24"/>
+              </w:rPr>
+              <w:t xml:space="preserve"> </w:t>
             </w:r>
           </w:p>
           <w:p>
@@ -2316,8 +2362,6 @@
               </w:rPr>
               <w:t>plyr</w:t>
             </w:r>
-            <w:bookmarkStart w:id="0" w:name="_GoBack"/>
-            <w:bookmarkEnd w:id="0"/>
             <w:proofErr w:type="spellEnd"/>
             <w:r>
               <w:rPr>
@@ -2381,7 +2425,15 @@
                 <w:b/>
                 <w:sz w:val="24"/>
               </w:rPr>
-              <w:t xml:space="preserve">Other: </w:t>
+              <w:t>Other</w:t>
+            </w:r>
+            <w:r>
+              <w:rPr>
+                <w:rFonts w:ascii="Tahoma" w:hAnsi="Tahoma" w:cs="Tahoma"/>
+                <w:b/>
+                <w:sz w:val="24"/>
+              </w:rPr>
+              <w:t xml:space="preserve"> </w:t>
             </w:r>
           </w:p>
           <w:p>
@@ -5436,7 +5488,7 @@
 </file>
 
 <file path=customXml/itemProps1.xml><?xml version="1.0" encoding="utf-8"?>
-<ds:datastoreItem xmlns:ds="http://schemas.openxmlformats.org/officeDocument/2006/customXml" ds:itemID="{75A8FAC9-5856-4FB8-90C8-17CA07FE66C5}">
+<ds:datastoreItem xmlns:ds="http://schemas.openxmlformats.org/officeDocument/2006/customXml" ds:itemID="{60C2F4D8-1418-4ADF-9950-2C6CFD091A84}">
   <ds:schemaRefs>
     <ds:schemaRef ds:uri="http://schemas.openxmlformats.org/officeDocument/2006/bibliography"/>
   </ds:schemaRefs>

</xml_diff>